<commit_message>
inventory adapter complete, sent tradeoffer complete
</commit_message>
<xml_diff>
--- a/Stean Community API.docx
+++ b/Stean Community API.docx
@@ -3500,6 +3500,187 @@
           <w:tcPr>
             <w:tcW w:w="6840" w:type="dxa"/>
           </w:tcPr>
+          <w:p>
+            <w:pPr>
+              <w:rPr>
+                <w:lang w:val="en-US"/>
+              </w:rPr>
+            </w:pPr>
+            <w:r>
+              <w:rPr>
+                <w:lang w:val="en-US"/>
+              </w:rPr>
+              <w:t>HTML</w:t>
+            </w:r>
+          </w:p>
+          <w:p>
+            <w:pPr>
+              <w:shd w:val="clear" w:color="auto" w:fill="FFFFFF"/>
+              <w:tabs>
+                <w:tab w:val="left" w:pos="916"/>
+                <w:tab w:val="left" w:pos="1832"/>
+                <w:tab w:val="left" w:pos="2748"/>
+                <w:tab w:val="left" w:pos="3664"/>
+                <w:tab w:val="left" w:pos="4580"/>
+                <w:tab w:val="left" w:pos="5496"/>
+                <w:tab w:val="left" w:pos="6412"/>
+                <w:tab w:val="left" w:pos="7328"/>
+                <w:tab w:val="left" w:pos="8244"/>
+                <w:tab w:val="left" w:pos="9160"/>
+                <w:tab w:val="left" w:pos="10076"/>
+                <w:tab w:val="left" w:pos="10992"/>
+                <w:tab w:val="left" w:pos="11908"/>
+                <w:tab w:val="left" w:pos="12824"/>
+                <w:tab w:val="left" w:pos="13740"/>
+                <w:tab w:val="left" w:pos="14656"/>
+              </w:tabs>
+              <w:rPr>
+                <w:rFonts w:ascii="Courier New" w:eastAsia="Times New Roman" w:hAnsi="Courier New" w:cs="Courier New"/>
+                <w:color w:val="000000"/>
+                <w:sz w:val="20"/>
+                <w:szCs w:val="20"/>
+                <w:lang w:val="en-US" w:eastAsia="ru-RU"/>
+              </w:rPr>
+            </w:pPr>
+            <w:proofErr w:type="spellStart"/>
+            <w:r>
+              <w:rPr>
+                <w:rFonts w:ascii="Courier New" w:eastAsia="Times New Roman" w:hAnsi="Courier New" w:cs="Courier New"/>
+                <w:b/>
+                <w:bCs/>
+                <w:color w:val="008000"/>
+                <w:sz w:val="20"/>
+                <w:szCs w:val="20"/>
+                <w:lang w:val="en-US" w:eastAsia="ru-RU"/>
+              </w:rPr>
+              <w:t>g_rgCurrentTradeStatus</w:t>
+            </w:r>
+            <w:proofErr w:type="spellEnd"/>
+          </w:p>
+          <w:p>
+            <w:pPr>
+              <w:pStyle w:val="HTML"/>
+              <w:shd w:val="clear" w:color="auto" w:fill="FFFFFF"/>
+              <w:rPr>
+                <w:color w:val="000000"/>
+                <w:lang w:val="en-US"/>
+              </w:rPr>
+            </w:pPr>
+            <w:proofErr w:type="spellStart"/>
+            <w:r>
+              <w:rPr>
+                <w:b/>
+                <w:bCs/>
+                <w:color w:val="008000"/>
+                <w:lang w:val="en-US"/>
+              </w:rPr>
+              <w:t>g_ulTradePartnerSteamID</w:t>
+            </w:r>
+            <w:proofErr w:type="spellEnd"/>
+          </w:p>
+          <w:p>
+            <w:pPr>
+              <w:pStyle w:val="HTML"/>
+              <w:shd w:val="clear" w:color="auto" w:fill="FFFFFF"/>
+              <w:rPr>
+                <w:color w:val="000000"/>
+                <w:lang w:val="en-US"/>
+              </w:rPr>
+            </w:pPr>
+            <w:proofErr w:type="spellStart"/>
+            <w:r>
+              <w:rPr>
+                <w:b/>
+                <w:bCs/>
+                <w:color w:val="008000"/>
+                <w:lang w:val="en-US"/>
+              </w:rPr>
+              <w:t>g_sessionID</w:t>
+            </w:r>
+            <w:proofErr w:type="spellEnd"/>
+          </w:p>
+          <w:p>
+            <w:pPr>
+              <w:pStyle w:val="HTML"/>
+              <w:shd w:val="clear" w:color="auto" w:fill="FFFFFF"/>
+              <w:rPr>
+                <w:color w:val="000000"/>
+                <w:lang w:val="en-US"/>
+              </w:rPr>
+            </w:pPr>
+            <w:proofErr w:type="spellStart"/>
+            <w:r>
+              <w:rPr>
+                <w:b/>
+                <w:bCs/>
+                <w:color w:val="008000"/>
+                <w:lang w:val="en-US"/>
+              </w:rPr>
+              <w:t>g_strInventoryLoadURL</w:t>
+            </w:r>
+            <w:proofErr w:type="spellEnd"/>
+          </w:p>
+          <w:p>
+            <w:pPr>
+              <w:pStyle w:val="HTML"/>
+              <w:shd w:val="clear" w:color="auto" w:fill="FFFFFF"/>
+              <w:rPr>
+                <w:color w:val="000000"/>
+                <w:lang w:val="en-US"/>
+              </w:rPr>
+            </w:pPr>
+            <w:proofErr w:type="spellStart"/>
+            <w:r>
+              <w:rPr>
+                <w:b/>
+                <w:bCs/>
+                <w:color w:val="008000"/>
+                <w:lang w:val="en-US"/>
+              </w:rPr>
+              <w:t>g_strTradePartnerInventoryLoadURL</w:t>
+            </w:r>
+            <w:proofErr w:type="spellEnd"/>
+          </w:p>
+          <w:p>
+            <w:pPr>
+              <w:pStyle w:val="HTML"/>
+              <w:shd w:val="clear" w:color="auto" w:fill="FFFFFF"/>
+              <w:rPr>
+                <w:color w:val="000000"/>
+                <w:lang w:val="en-US"/>
+              </w:rPr>
+            </w:pPr>
+            <w:proofErr w:type="spellStart"/>
+            <w:r>
+              <w:rPr>
+                <w:b/>
+                <w:bCs/>
+                <w:color w:val="008000"/>
+                <w:lang w:val="en-US"/>
+              </w:rPr>
+              <w:t>g_rgAppContextData</w:t>
+            </w:r>
+            <w:proofErr w:type="spellEnd"/>
+          </w:p>
+          <w:p>
+            <w:pPr>
+              <w:pStyle w:val="HTML"/>
+              <w:shd w:val="clear" w:color="auto" w:fill="FFFFFF"/>
+              <w:rPr>
+                <w:color w:val="000000"/>
+              </w:rPr>
+            </w:pPr>
+            <w:proofErr w:type="spellStart"/>
+            <w:r>
+              <w:rPr>
+                <w:b/>
+                <w:bCs/>
+                <w:color w:val="008000"/>
+              </w:rPr>
+              <w:t>g_rgPartnerAppContextData</w:t>
+            </w:r>
+            <w:proofErr w:type="spellEnd"/>
+          </w:p>
           <w:p/>
         </w:tc>
       </w:tr>

</xml_diff>